<commit_message>
Anwendungsfälle etwas ergänzt und korrigiert, Dokument & Diagramme für SWE Praktikum erstellt.
</commit_message>
<xml_diff>
--- a/Documents/Analyse/Anwendungsfälle my/Einstellungen.docx
+++ b/Documents/Analyse/Anwendungsfälle my/Einstellungen.docx
@@ -26,6 +26,11 @@
             <w:r>
               <w:t xml:space="preserve"> Einstellungen</w:t>
             </w:r>
+            <w:r>
+              <w:t xml:space="preserve"> vornehmen</w:t>
+            </w:r>
+            <w:bookmarkStart w:id="0" w:name="_GoBack"/>
+            <w:bookmarkEnd w:id="0"/>
           </w:p>
         </w:tc>
       </w:tr>
@@ -226,6 +231,11 @@
             </w:r>
           </w:p>
           <w:p>
+            <w:r>
+              <w:t>Die Einstellungen werden bei einer Änderung sofort gespeichert. Es gibt keinen separaten Speichervorgang, -button oder ähnliches.</w:t>
+            </w:r>
+          </w:p>
+          <w:p>
             <w:pPr>
               <w:rPr>
                 <w:b/>
@@ -254,12 +264,22 @@
             <w:r>
               <w:t>Die Einstellungen haben eine niedrige Priorität. Im Mobile-Games Markt liegt der Fokus mehr auf einem einfachen und schnellen Spieleerlebnis und auf die Möglichkeit von detaillierter Konfiguration wird im Gegensatz zu anderen Bereichen (z.B. PC-Spiele) eher verzichtet.</w:t>
             </w:r>
-            <w:bookmarkStart w:id="0" w:name="_GoBack"/>
-            <w:bookmarkEnd w:id="0"/>
           </w:p>
         </w:tc>
       </w:tr>
     </w:tbl>
+    <w:p/>
+    <w:p>
+      <w:r>
+        <w:t>Der Spieler wählt im Hauptmenü den Punkt „Einstellungen“. Dort bekommt er die Möglichkeit, mehrere Optionen, die das Spielerlebnis beeinflussen, auszuwählen. Diese wirken sich nicht direkt auf das Gameplay bzw. die Spielmechanik aus, sondern eher um die Darstellung und das Interface.</w:t>
+      </w:r>
+      <w:r>
+        <w:t xml:space="preserve"> </w:t>
+      </w:r>
+      <w:r>
+        <w:t>Die Einstellungen werden bei einer Änderung sofort gespeichert. Es gibt keinen separaten Speichervorgang, -button oder ähnliches.</w:t>
+      </w:r>
+    </w:p>
     <w:p/>
     <w:sectPr>
       <w:pgSz w:w="11906" w:h="16838"/>

</xml_diff>